<commit_message>
Merged project into root repo
</commit_message>
<xml_diff>
--- a/Intelligent Event Photo Retrieval System.docx
+++ b/Intelligent Event Photo Retrieval System.docx
@@ -104,13 +104,8 @@
         <w:t xml:space="preserve">for </w:t>
       </w:r>
       <w:r>
-        <w:t>Python Environment with </w:t>
-      </w:r>
-      <w:proofErr w:type="spellStart"/>
-      <w:r>
-        <w:t>uv</w:t>
-      </w:r>
-      <w:proofErr w:type="spellEnd"/>
+        <w:t>Python Environment with uv</w:t>
+      </w:r>
       <w:r>
         <w:t xml:space="preserve"> (2-3 hrs)</w:t>
       </w:r>
@@ -128,37 +123,8 @@
       <w:r>
         <w:t xml:space="preserve"> </w:t>
       </w:r>
-      <w:proofErr w:type="spellStart"/>
-      <w:r>
-        <w:t>mtcnn</w:t>
-      </w:r>
-      <w:proofErr w:type="spellEnd"/>
-      <w:r>
-        <w:t xml:space="preserve">, torch (for </w:t>
-      </w:r>
-      <w:proofErr w:type="spellStart"/>
-      <w:r>
-        <w:t>FaceNet</w:t>
-      </w:r>
-      <w:proofErr w:type="spellEnd"/>
-      <w:r>
-        <w:t>), </w:t>
-      </w:r>
-      <w:proofErr w:type="spellStart"/>
-      <w:r>
-        <w:t>faiss-cpu</w:t>
-      </w:r>
-      <w:proofErr w:type="spellEnd"/>
-      <w:r>
-        <w:t>, </w:t>
-      </w:r>
-      <w:proofErr w:type="spellStart"/>
-      <w:r>
-        <w:t>fastapi</w:t>
-      </w:r>
-      <w:proofErr w:type="spellEnd"/>
-      <w:r>
-        <w:t xml:space="preserve"> (using API) </w:t>
+      <w:r>
+        <w:t xml:space="preserve">mtcnn, torch (for FaceNet), faiss-cpu, fastapi (using API) </w:t>
       </w:r>
       <w:r>
         <w:t>(5hrs)</w:t>
@@ -276,13 +242,8 @@
         </w:numPr>
       </w:pPr>
       <w:r>
-        <w:t xml:space="preserve"> Implement Feature Extraction using </w:t>
-      </w:r>
-      <w:proofErr w:type="spellStart"/>
-      <w:r>
-        <w:t>FaceNet</w:t>
-      </w:r>
-      <w:proofErr w:type="spellEnd"/>
+        <w:t> Implement Feature Extraction using FaceNet</w:t>
+      </w:r>
       <w:r>
         <w:t xml:space="preserve"> (2 days)</w:t>
       </w:r>
@@ -436,11 +397,16 @@
         </w:numPr>
       </w:pPr>
       <w:r>
-        <w:t> Fetch Image Metadata from MongoDB</w:t>
+        <w:t xml:space="preserve"> Fetch Image Metadata from </w:t>
+      </w:r>
+      <w:proofErr w:type="gramStart"/>
+      <w:r>
+        <w:t>MongoDB</w:t>
       </w:r>
       <w:r>
         <w:t>(</w:t>
       </w:r>
+      <w:proofErr w:type="gramEnd"/>
       <w:r>
         <w:t>2</w:t>
       </w:r>
@@ -570,15 +536,7 @@
         </w:numPr>
       </w:pPr>
       <w:r>
-        <w:t> Optimize MTCNN/</w:t>
-      </w:r>
-      <w:proofErr w:type="spellStart"/>
-      <w:r>
-        <w:t>FaceNet</w:t>
-      </w:r>
-      <w:proofErr w:type="spellEnd"/>
-      <w:r>
-        <w:t xml:space="preserve"> performance</w:t>
+        <w:t> Optimize MTCNN/FaceNet performance</w:t>
       </w:r>
       <w:r>
         <w:t xml:space="preserve"> (6 hrs)</w:t>
@@ -619,6 +577,1372 @@
       </w:r>
       <w:r>
         <w:t xml:space="preserve"> (1 day)</w:t>
+      </w:r>
+    </w:p>
+    <w:p>
+      <w:pPr>
+        <w:pStyle w:val="ListParagraph"/>
+        <w:numPr>
+          <w:ilvl w:val="0"/>
+          <w:numId w:val="5"/>
+        </w:numPr>
+        <w:spacing w:before="100" w:beforeAutospacing="1" w:after="100" w:afterAutospacing="1" w:line="240" w:lineRule="auto"/>
+        <w:outlineLvl w:val="0"/>
+        <w:rPr>
+          <w:rFonts w:ascii="Times New Roman" w:eastAsia="Times New Roman" w:hAnsi="Times New Roman" w:cs="Times New Roman"/>
+          <w:b/>
+          <w:bCs/>
+          <w:kern w:val="36"/>
+          <w:sz w:val="48"/>
+          <w:szCs w:val="48"/>
+          <w:lang w:eastAsia="en-IN"/>
+          <w14:ligatures w14:val="none"/>
+        </w:rPr>
+      </w:pPr>
+      <w:r>
+        <w:rPr>
+          <w:rFonts w:ascii="Segoe UI Emoji" w:eastAsia="Times New Roman" w:hAnsi="Segoe UI Emoji" w:cs="Segoe UI Emoji"/>
+          <w:b/>
+          <w:bCs/>
+          <w:kern w:val="36"/>
+          <w:sz w:val="48"/>
+          <w:szCs w:val="48"/>
+          <w:lang w:eastAsia="en-IN"/>
+          <w14:ligatures w14:val="none"/>
+        </w:rPr>
+        <w:lastRenderedPageBreak/>
+        <w:t>🚀</w:t>
+      </w:r>
+      <w:r>
+        <w:rPr>
+          <w:rFonts w:ascii="Times New Roman" w:eastAsia="Times New Roman" w:hAnsi="Times New Roman" w:cs="Times New Roman"/>
+          <w:b/>
+          <w:bCs/>
+          <w:kern w:val="36"/>
+          <w:sz w:val="48"/>
+          <w:szCs w:val="48"/>
+          <w:lang w:eastAsia="en-IN"/>
+          <w14:ligatures w14:val="none"/>
+        </w:rPr>
+        <w:t xml:space="preserve"> Intelligent Event Photo Retrieval System – Updated Roadmap</w:t>
+      </w:r>
+    </w:p>
+    <w:p>
+      <w:pPr>
+        <w:pStyle w:val="ListParagraph"/>
+        <w:numPr>
+          <w:ilvl w:val="0"/>
+          <w:numId w:val="5"/>
+        </w:numPr>
+        <w:spacing w:after="0" w:line="240" w:lineRule="auto"/>
+        <w:rPr>
+          <w:rFonts w:ascii="Times New Roman" w:eastAsia="Times New Roman" w:hAnsi="Times New Roman" w:cs="Times New Roman"/>
+          <w:kern w:val="0"/>
+          <w:sz w:val="24"/>
+          <w:szCs w:val="24"/>
+          <w:lang w:eastAsia="en-IN"/>
+          <w14:ligatures w14:val="none"/>
+        </w:rPr>
+      </w:pPr>
+      <w:r>
+        <w:rPr>
+          <w:lang w:eastAsia="en-IN"/>
+        </w:rPr>
+        <w:pict w14:anchorId="0B480A6A">
+          <v:rect id="_x0000_i1025" style="width:0;height:1.5pt" o:hralign="center" o:hrstd="t" o:hr="t" fillcolor="#a0a0a0" stroked="f"/>
+        </w:pict>
+      </w:r>
+    </w:p>
+    <w:p>
+      <w:pPr>
+        <w:pStyle w:val="ListParagraph"/>
+        <w:numPr>
+          <w:ilvl w:val="0"/>
+          <w:numId w:val="5"/>
+        </w:numPr>
+        <w:spacing w:before="100" w:beforeAutospacing="1" w:after="100" w:afterAutospacing="1" w:line="240" w:lineRule="auto"/>
+        <w:outlineLvl w:val="1"/>
+        <w:rPr>
+          <w:rFonts w:ascii="Times New Roman" w:eastAsia="Times New Roman" w:hAnsi="Times New Roman" w:cs="Times New Roman"/>
+          <w:b/>
+          <w:bCs/>
+          <w:kern w:val="0"/>
+          <w:sz w:val="36"/>
+          <w:szCs w:val="36"/>
+          <w:lang w:eastAsia="en-IN"/>
+          <w14:ligatures w14:val="none"/>
+        </w:rPr>
+      </w:pPr>
+      <w:r>
+        <w:rPr>
+          <w:rFonts w:ascii="Times New Roman" w:eastAsia="Times New Roman" w:hAnsi="Times New Roman" w:cs="Times New Roman"/>
+          <w:b/>
+          <w:bCs/>
+          <w:kern w:val="0"/>
+          <w:sz w:val="36"/>
+          <w:szCs w:val="36"/>
+          <w:lang w:eastAsia="en-IN"/>
+          <w14:ligatures w14:val="none"/>
+        </w:rPr>
+        <w:t>Phase 1: Project Initialization &amp; Environment Setup (2 days)</w:t>
+      </w:r>
+    </w:p>
+    <w:p>
+      <w:pPr>
+        <w:pStyle w:val="ListParagraph"/>
+        <w:numPr>
+          <w:ilvl w:val="0"/>
+          <w:numId w:val="5"/>
+        </w:numPr>
+        <w:spacing w:before="100" w:beforeAutospacing="1" w:after="100" w:afterAutospacing="1" w:line="240" w:lineRule="auto"/>
+        <w:rPr>
+          <w:rFonts w:ascii="Times New Roman" w:eastAsia="Times New Roman" w:hAnsi="Times New Roman" w:cs="Times New Roman"/>
+          <w:kern w:val="0"/>
+          <w:sz w:val="24"/>
+          <w:szCs w:val="24"/>
+          <w:lang w:eastAsia="en-IN"/>
+          <w14:ligatures w14:val="none"/>
+        </w:rPr>
+      </w:pPr>
+      <w:r>
+        <w:rPr>
+          <w:rFonts w:ascii="Times New Roman" w:eastAsia="Times New Roman" w:hAnsi="Times New Roman" w:cs="Times New Roman"/>
+          <w:kern w:val="0"/>
+          <w:sz w:val="24"/>
+          <w:szCs w:val="24"/>
+          <w:lang w:eastAsia="en-IN"/>
+          <w14:ligatures w14:val="none"/>
+        </w:rPr>
+        <w:t>• Initialize Project Structure (separate folders for Client/Server) (2 hrs)</w:t>
+      </w:r>
+      <w:r>
+        <w:rPr>
+          <w:rFonts w:ascii="Times New Roman" w:eastAsia="Times New Roman" w:hAnsi="Times New Roman" w:cs="Times New Roman"/>
+          <w:kern w:val="0"/>
+          <w:sz w:val="24"/>
+          <w:szCs w:val="24"/>
+          <w:lang w:eastAsia="en-IN"/>
+          <w14:ligatures w14:val="none"/>
+        </w:rPr>
+        <w:br/>
+        <w:t>• Setup for Python Environment with uv (2–3 hrs)</w:t>
+      </w:r>
+      <w:r>
+        <w:rPr>
+          <w:rFonts w:ascii="Times New Roman" w:eastAsia="Times New Roman" w:hAnsi="Times New Roman" w:cs="Times New Roman"/>
+          <w:kern w:val="0"/>
+          <w:sz w:val="24"/>
+          <w:szCs w:val="24"/>
+          <w:lang w:eastAsia="en-IN"/>
+          <w14:ligatures w14:val="none"/>
+        </w:rPr>
+        <w:br/>
+        <w:t>• Install dependencies: mtcnn, torch (for FaceNet), faiss-cpu, fastapi (using API) (5 hrs)</w:t>
+      </w:r>
+      <w:r>
+        <w:rPr>
+          <w:rFonts w:ascii="Times New Roman" w:eastAsia="Times New Roman" w:hAnsi="Times New Roman" w:cs="Times New Roman"/>
+          <w:kern w:val="0"/>
+          <w:sz w:val="24"/>
+          <w:szCs w:val="24"/>
+          <w:lang w:eastAsia="en-IN"/>
+          <w14:ligatures w14:val="none"/>
+        </w:rPr>
+        <w:br/>
+        <w:t>• Setup for Next.js Frontend (4 hrs)</w:t>
+      </w:r>
+      <w:r>
+        <w:rPr>
+          <w:rFonts w:ascii="Times New Roman" w:eastAsia="Times New Roman" w:hAnsi="Times New Roman" w:cs="Times New Roman"/>
+          <w:kern w:val="0"/>
+          <w:sz w:val="24"/>
+          <w:szCs w:val="24"/>
+          <w:lang w:eastAsia="en-IN"/>
+          <w14:ligatures w14:val="none"/>
+        </w:rPr>
+        <w:br/>
+        <w:t>• Setup for MongoDB Connection (6 hrs)</w:t>
+      </w:r>
+      <w:r>
+        <w:rPr>
+          <w:rFonts w:ascii="Times New Roman" w:eastAsia="Times New Roman" w:hAnsi="Times New Roman" w:cs="Times New Roman"/>
+          <w:kern w:val="0"/>
+          <w:sz w:val="24"/>
+          <w:szCs w:val="24"/>
+          <w:lang w:eastAsia="en-IN"/>
+          <w14:ligatures w14:val="none"/>
+        </w:rPr>
+        <w:br/>
+        <w:t xml:space="preserve">• </w:t>
+      </w:r>
+      <w:r>
+        <w:rPr>
+          <w:rFonts w:ascii="Times New Roman" w:eastAsia="Times New Roman" w:hAnsi="Times New Roman" w:cs="Times New Roman"/>
+          <w:b/>
+          <w:bCs/>
+          <w:kern w:val="0"/>
+          <w:sz w:val="24"/>
+          <w:szCs w:val="24"/>
+          <w:lang w:eastAsia="en-IN"/>
+          <w14:ligatures w14:val="none"/>
+        </w:rPr>
+        <w:t>Setup Redis Server (for background task queue)</w:t>
+      </w:r>
+      <w:r>
+        <w:rPr>
+          <w:rFonts w:ascii="Times New Roman" w:eastAsia="Times New Roman" w:hAnsi="Times New Roman" w:cs="Times New Roman"/>
+          <w:kern w:val="0"/>
+          <w:sz w:val="24"/>
+          <w:szCs w:val="24"/>
+          <w:lang w:eastAsia="en-IN"/>
+          <w14:ligatures w14:val="none"/>
+        </w:rPr>
+        <w:br/>
+        <w:t xml:space="preserve">• </w:t>
+      </w:r>
+      <w:r>
+        <w:rPr>
+          <w:rFonts w:ascii="Times New Roman" w:eastAsia="Times New Roman" w:hAnsi="Times New Roman" w:cs="Times New Roman"/>
+          <w:b/>
+          <w:bCs/>
+          <w:kern w:val="0"/>
+          <w:sz w:val="24"/>
+          <w:szCs w:val="24"/>
+          <w:lang w:eastAsia="en-IN"/>
+          <w14:ligatures w14:val="none"/>
+        </w:rPr>
+        <w:t>Install Celery / Background Worker dependencies</w:t>
+      </w:r>
+    </w:p>
+    <w:p>
+      <w:pPr>
+        <w:pStyle w:val="ListParagraph"/>
+        <w:numPr>
+          <w:ilvl w:val="0"/>
+          <w:numId w:val="5"/>
+        </w:numPr>
+        <w:spacing w:after="0" w:line="240" w:lineRule="auto"/>
+        <w:rPr>
+          <w:rFonts w:ascii="Times New Roman" w:eastAsia="Times New Roman" w:hAnsi="Times New Roman" w:cs="Times New Roman"/>
+          <w:kern w:val="0"/>
+          <w:sz w:val="24"/>
+          <w:szCs w:val="24"/>
+          <w:lang w:eastAsia="en-IN"/>
+          <w14:ligatures w14:val="none"/>
+        </w:rPr>
+      </w:pPr>
+      <w:r>
+        <w:rPr>
+          <w:lang w:eastAsia="en-IN"/>
+        </w:rPr>
+        <w:pict w14:anchorId="65C44339">
+          <v:rect id="_x0000_i1026" style="width:0;height:1.5pt" o:hralign="center" o:hrstd="t" o:hr="t" fillcolor="#a0a0a0" stroked="f"/>
+        </w:pict>
+      </w:r>
+    </w:p>
+    <w:p>
+      <w:pPr>
+        <w:pStyle w:val="ListParagraph"/>
+        <w:numPr>
+          <w:ilvl w:val="0"/>
+          <w:numId w:val="5"/>
+        </w:numPr>
+        <w:spacing w:before="100" w:beforeAutospacing="1" w:after="100" w:afterAutospacing="1" w:line="240" w:lineRule="auto"/>
+        <w:outlineLvl w:val="1"/>
+        <w:rPr>
+          <w:rFonts w:ascii="Times New Roman" w:eastAsia="Times New Roman" w:hAnsi="Times New Roman" w:cs="Times New Roman"/>
+          <w:b/>
+          <w:bCs/>
+          <w:kern w:val="0"/>
+          <w:sz w:val="36"/>
+          <w:szCs w:val="36"/>
+          <w:lang w:eastAsia="en-IN"/>
+          <w14:ligatures w14:val="none"/>
+        </w:rPr>
+      </w:pPr>
+      <w:r>
+        <w:rPr>
+          <w:rFonts w:ascii="Times New Roman" w:eastAsia="Times New Roman" w:hAnsi="Times New Roman" w:cs="Times New Roman"/>
+          <w:b/>
+          <w:bCs/>
+          <w:kern w:val="0"/>
+          <w:sz w:val="36"/>
+          <w:szCs w:val="36"/>
+          <w:lang w:eastAsia="en-IN"/>
+          <w14:ligatures w14:val="none"/>
+        </w:rPr>
+        <w:t>Phase 2: Backend – Face Indexing Pipeline (Photographer Flow) (10 days)</w:t>
+      </w:r>
+    </w:p>
+    <w:p>
+      <w:pPr>
+        <w:pStyle w:val="ListParagraph"/>
+        <w:numPr>
+          <w:ilvl w:val="0"/>
+          <w:numId w:val="5"/>
+        </w:numPr>
+        <w:spacing w:before="100" w:beforeAutospacing="1" w:after="100" w:afterAutospacing="1" w:line="240" w:lineRule="auto"/>
+        <w:rPr>
+          <w:rFonts w:ascii="Times New Roman" w:eastAsia="Times New Roman" w:hAnsi="Times New Roman" w:cs="Times New Roman"/>
+          <w:kern w:val="0"/>
+          <w:sz w:val="24"/>
+          <w:szCs w:val="24"/>
+          <w:lang w:eastAsia="en-IN"/>
+          <w14:ligatures w14:val="none"/>
+        </w:rPr>
+      </w:pPr>
+      <w:r>
+        <w:rPr>
+          <w:rFonts w:ascii="Times New Roman" w:eastAsia="Times New Roman" w:hAnsi="Times New Roman" w:cs="Times New Roman"/>
+          <w:kern w:val="0"/>
+          <w:sz w:val="24"/>
+          <w:szCs w:val="24"/>
+          <w:lang w:eastAsia="en-IN"/>
+          <w14:ligatures w14:val="none"/>
+        </w:rPr>
+        <w:t>• Implement Image Loading &amp; Preprocessing (1 day)</w:t>
+      </w:r>
+      <w:r>
+        <w:rPr>
+          <w:rFonts w:ascii="Times New Roman" w:eastAsia="Times New Roman" w:hAnsi="Times New Roman" w:cs="Times New Roman"/>
+          <w:kern w:val="0"/>
+          <w:sz w:val="24"/>
+          <w:szCs w:val="24"/>
+          <w:lang w:eastAsia="en-IN"/>
+          <w14:ligatures w14:val="none"/>
+        </w:rPr>
+        <w:br/>
+        <w:t>• Implement Face Detection using MTCNN (2 days)</w:t>
+      </w:r>
+      <w:r>
+        <w:rPr>
+          <w:rFonts w:ascii="Times New Roman" w:eastAsia="Times New Roman" w:hAnsi="Times New Roman" w:cs="Times New Roman"/>
+          <w:kern w:val="0"/>
+          <w:sz w:val="24"/>
+          <w:szCs w:val="24"/>
+          <w:lang w:eastAsia="en-IN"/>
+          <w14:ligatures w14:val="none"/>
+        </w:rPr>
+        <w:br/>
+        <w:t>• Implement Feature Extraction using FaceNet (2 days)</w:t>
+      </w:r>
+      <w:r>
+        <w:rPr>
+          <w:rFonts w:ascii="Times New Roman" w:eastAsia="Times New Roman" w:hAnsi="Times New Roman" w:cs="Times New Roman"/>
+          <w:kern w:val="0"/>
+          <w:sz w:val="24"/>
+          <w:szCs w:val="24"/>
+          <w:lang w:eastAsia="en-IN"/>
+          <w14:ligatures w14:val="none"/>
+        </w:rPr>
+        <w:br/>
+        <w:t>• Set up FAISS Index (1.5 day)</w:t>
+      </w:r>
+      <w:r>
+        <w:rPr>
+          <w:rFonts w:ascii="Times New Roman" w:eastAsia="Times New Roman" w:hAnsi="Times New Roman" w:cs="Times New Roman"/>
+          <w:kern w:val="0"/>
+          <w:sz w:val="24"/>
+          <w:szCs w:val="24"/>
+          <w:lang w:eastAsia="en-IN"/>
+          <w14:ligatures w14:val="none"/>
+        </w:rPr>
+        <w:br/>
+        <w:t>• Create API/Script to process uploaded event photos (Detect → Embed → Index) (2 day)</w:t>
+      </w:r>
+      <w:r>
+        <w:rPr>
+          <w:rFonts w:ascii="Times New Roman" w:eastAsia="Times New Roman" w:hAnsi="Times New Roman" w:cs="Times New Roman"/>
+          <w:kern w:val="0"/>
+          <w:sz w:val="24"/>
+          <w:szCs w:val="24"/>
+          <w:lang w:eastAsia="en-IN"/>
+          <w14:ligatures w14:val="none"/>
+        </w:rPr>
+        <w:br/>
+        <w:t>• Store Metadata in MongoDB (Image ID → Event ID mapping) (1.5 day)</w:t>
+      </w:r>
+    </w:p>
+    <w:p>
+      <w:pPr>
+        <w:pStyle w:val="ListParagraph"/>
+        <w:numPr>
+          <w:ilvl w:val="0"/>
+          <w:numId w:val="5"/>
+        </w:numPr>
+        <w:spacing w:before="100" w:beforeAutospacing="1" w:after="100" w:afterAutospacing="1" w:line="240" w:lineRule="auto"/>
+        <w:outlineLvl w:val="2"/>
+        <w:rPr>
+          <w:rFonts w:ascii="Times New Roman" w:eastAsia="Times New Roman" w:hAnsi="Times New Roman" w:cs="Times New Roman"/>
+          <w:b/>
+          <w:bCs/>
+          <w:kern w:val="0"/>
+          <w:sz w:val="27"/>
+          <w:szCs w:val="27"/>
+          <w:lang w:eastAsia="en-IN"/>
+          <w14:ligatures w14:val="none"/>
+        </w:rPr>
+      </w:pPr>
+      <w:r>
+        <w:rPr>
+          <w:rFonts w:ascii="Segoe UI Emoji" w:eastAsia="Times New Roman" w:hAnsi="Segoe UI Emoji" w:cs="Segoe UI Emoji"/>
+          <w:b/>
+          <w:bCs/>
+          <w:kern w:val="0"/>
+          <w:sz w:val="27"/>
+          <w:szCs w:val="27"/>
+          <w:lang w:eastAsia="en-IN"/>
+          <w14:ligatures w14:val="none"/>
+        </w:rPr>
+        <w:t>➕</w:t>
+      </w:r>
+      <w:r>
+        <w:rPr>
+          <w:rFonts w:ascii="Times New Roman" w:eastAsia="Times New Roman" w:hAnsi="Times New Roman" w:cs="Times New Roman"/>
+          <w:b/>
+          <w:bCs/>
+          <w:kern w:val="0"/>
+          <w:sz w:val="27"/>
+          <w:szCs w:val="27"/>
+          <w:lang w:eastAsia="en-IN"/>
+          <w14:ligatures w14:val="none"/>
+        </w:rPr>
+        <w:t xml:space="preserve"> Added:</w:t>
+      </w:r>
+    </w:p>
+    <w:p>
+      <w:pPr>
+        <w:pStyle w:val="ListParagraph"/>
+        <w:numPr>
+          <w:ilvl w:val="0"/>
+          <w:numId w:val="5"/>
+        </w:numPr>
+        <w:spacing w:before="100" w:beforeAutospacing="1" w:after="100" w:afterAutospacing="1" w:line="240" w:lineRule="auto"/>
+        <w:rPr>
+          <w:rFonts w:ascii="Times New Roman" w:eastAsia="Times New Roman" w:hAnsi="Times New Roman" w:cs="Times New Roman"/>
+          <w:kern w:val="0"/>
+          <w:sz w:val="24"/>
+          <w:szCs w:val="24"/>
+          <w:lang w:eastAsia="en-IN"/>
+          <w14:ligatures w14:val="none"/>
+        </w:rPr>
+      </w:pPr>
+      <w:r>
+        <w:rPr>
+          <w:rFonts w:ascii="Times New Roman" w:eastAsia="Times New Roman" w:hAnsi="Times New Roman" w:cs="Times New Roman"/>
+          <w:kern w:val="0"/>
+          <w:sz w:val="24"/>
+          <w:szCs w:val="24"/>
+          <w:lang w:eastAsia="en-IN"/>
+          <w14:ligatures w14:val="none"/>
+        </w:rPr>
+        <w:t xml:space="preserve">• </w:t>
+      </w:r>
+      <w:r>
+        <w:rPr>
+          <w:rFonts w:ascii="Times New Roman" w:eastAsia="Times New Roman" w:hAnsi="Times New Roman" w:cs="Times New Roman"/>
+          <w:b/>
+          <w:bCs/>
+          <w:kern w:val="0"/>
+          <w:sz w:val="24"/>
+          <w:szCs w:val="24"/>
+          <w:lang w:eastAsia="en-IN"/>
+          <w14:ligatures w14:val="none"/>
+        </w:rPr>
+        <w:t>Implement JWT Authentication (Admin &amp; Photographer login)</w:t>
+      </w:r>
+      <w:r>
+        <w:rPr>
+          <w:rFonts w:ascii="Times New Roman" w:eastAsia="Times New Roman" w:hAnsi="Times New Roman" w:cs="Times New Roman"/>
+          <w:kern w:val="0"/>
+          <w:sz w:val="24"/>
+          <w:szCs w:val="24"/>
+          <w:lang w:eastAsia="en-IN"/>
+          <w14:ligatures w14:val="none"/>
+        </w:rPr>
+        <w:br/>
+        <w:t xml:space="preserve">• </w:t>
+      </w:r>
+      <w:r>
+        <w:rPr>
+          <w:rFonts w:ascii="Times New Roman" w:eastAsia="Times New Roman" w:hAnsi="Times New Roman" w:cs="Times New Roman"/>
+          <w:b/>
+          <w:bCs/>
+          <w:kern w:val="0"/>
+          <w:sz w:val="24"/>
+          <w:szCs w:val="24"/>
+          <w:lang w:eastAsia="en-IN"/>
+          <w14:ligatures w14:val="none"/>
+        </w:rPr>
+        <w:t>Implement Role-Based Authorization (Admin / Photographer / Guest)</w:t>
+      </w:r>
+      <w:r>
+        <w:rPr>
+          <w:rFonts w:ascii="Times New Roman" w:eastAsia="Times New Roman" w:hAnsi="Times New Roman" w:cs="Times New Roman"/>
+          <w:kern w:val="0"/>
+          <w:sz w:val="24"/>
+          <w:szCs w:val="24"/>
+          <w:lang w:eastAsia="en-IN"/>
+          <w14:ligatures w14:val="none"/>
+        </w:rPr>
+        <w:br/>
+        <w:t xml:space="preserve">• </w:t>
+      </w:r>
+      <w:r>
+        <w:rPr>
+          <w:rFonts w:ascii="Times New Roman" w:eastAsia="Times New Roman" w:hAnsi="Times New Roman" w:cs="Times New Roman"/>
+          <w:b/>
+          <w:bCs/>
+          <w:kern w:val="0"/>
+          <w:sz w:val="24"/>
+          <w:szCs w:val="24"/>
+          <w:lang w:eastAsia="en-IN"/>
+          <w14:ligatures w14:val="none"/>
+        </w:rPr>
+        <w:t>Integrate Redis Task Queue for handling concurrent uploads</w:t>
+      </w:r>
+      <w:r>
+        <w:rPr>
+          <w:rFonts w:ascii="Times New Roman" w:eastAsia="Times New Roman" w:hAnsi="Times New Roman" w:cs="Times New Roman"/>
+          <w:kern w:val="0"/>
+          <w:sz w:val="24"/>
+          <w:szCs w:val="24"/>
+          <w:lang w:eastAsia="en-IN"/>
+          <w14:ligatures w14:val="none"/>
+        </w:rPr>
+        <w:br/>
+        <w:t xml:space="preserve">• </w:t>
+      </w:r>
+      <w:r>
+        <w:rPr>
+          <w:rFonts w:ascii="Times New Roman" w:eastAsia="Times New Roman" w:hAnsi="Times New Roman" w:cs="Times New Roman"/>
+          <w:b/>
+          <w:bCs/>
+          <w:kern w:val="0"/>
+          <w:sz w:val="24"/>
+          <w:szCs w:val="24"/>
+          <w:lang w:eastAsia="en-IN"/>
+          <w14:ligatures w14:val="none"/>
+        </w:rPr>
+        <w:t>Implement Background Worker (Detect → Embed → Index asynchronously)</w:t>
+      </w:r>
+      <w:r>
+        <w:rPr>
+          <w:rFonts w:ascii="Times New Roman" w:eastAsia="Times New Roman" w:hAnsi="Times New Roman" w:cs="Times New Roman"/>
+          <w:kern w:val="0"/>
+          <w:sz w:val="24"/>
+          <w:szCs w:val="24"/>
+          <w:lang w:eastAsia="en-IN"/>
+          <w14:ligatures w14:val="none"/>
+        </w:rPr>
+        <w:br/>
+        <w:t xml:space="preserve">• </w:t>
+      </w:r>
+      <w:r>
+        <w:rPr>
+          <w:rFonts w:ascii="Times New Roman" w:eastAsia="Times New Roman" w:hAnsi="Times New Roman" w:cs="Times New Roman"/>
+          <w:b/>
+          <w:bCs/>
+          <w:kern w:val="0"/>
+          <w:sz w:val="24"/>
+          <w:szCs w:val="24"/>
+          <w:lang w:eastAsia="en-IN"/>
+          <w14:ligatures w14:val="none"/>
+        </w:rPr>
+        <w:t>Generate Unique Event Access Link for each event</w:t>
+      </w:r>
+      <w:r>
+        <w:rPr>
+          <w:rFonts w:ascii="Times New Roman" w:eastAsia="Times New Roman" w:hAnsi="Times New Roman" w:cs="Times New Roman"/>
+          <w:kern w:val="0"/>
+          <w:sz w:val="24"/>
+          <w:szCs w:val="24"/>
+          <w:lang w:eastAsia="en-IN"/>
+          <w14:ligatures w14:val="none"/>
+        </w:rPr>
+        <w:br/>
+        <w:t xml:space="preserve">• </w:t>
+      </w:r>
+      <w:r>
+        <w:rPr>
+          <w:rFonts w:ascii="Times New Roman" w:eastAsia="Times New Roman" w:hAnsi="Times New Roman" w:cs="Times New Roman"/>
+          <w:b/>
+          <w:bCs/>
+          <w:kern w:val="0"/>
+          <w:sz w:val="24"/>
+          <w:szCs w:val="24"/>
+          <w:lang w:eastAsia="en-IN"/>
+          <w14:ligatures w14:val="none"/>
+        </w:rPr>
+        <w:t>Store Event Link &amp; Access Metadata in MongoDB</w:t>
+      </w:r>
+    </w:p>
+    <w:p>
+      <w:pPr>
+        <w:pStyle w:val="ListParagraph"/>
+        <w:numPr>
+          <w:ilvl w:val="0"/>
+          <w:numId w:val="5"/>
+        </w:numPr>
+        <w:spacing w:after="0" w:line="240" w:lineRule="auto"/>
+        <w:rPr>
+          <w:rFonts w:ascii="Times New Roman" w:eastAsia="Times New Roman" w:hAnsi="Times New Roman" w:cs="Times New Roman"/>
+          <w:kern w:val="0"/>
+          <w:sz w:val="24"/>
+          <w:szCs w:val="24"/>
+          <w:lang w:eastAsia="en-IN"/>
+          <w14:ligatures w14:val="none"/>
+        </w:rPr>
+      </w:pPr>
+      <w:r>
+        <w:rPr>
+          <w:lang w:eastAsia="en-IN"/>
+        </w:rPr>
+        <w:pict w14:anchorId="3553BCD2">
+          <v:rect id="_x0000_i1027" style="width:0;height:1.5pt" o:hralign="center" o:hrstd="t" o:hr="t" fillcolor="#a0a0a0" stroked="f"/>
+        </w:pict>
+      </w:r>
+    </w:p>
+    <w:p>
+      <w:pPr>
+        <w:pStyle w:val="ListParagraph"/>
+        <w:numPr>
+          <w:ilvl w:val="0"/>
+          <w:numId w:val="5"/>
+        </w:numPr>
+        <w:spacing w:before="100" w:beforeAutospacing="1" w:after="100" w:afterAutospacing="1" w:line="240" w:lineRule="auto"/>
+        <w:outlineLvl w:val="1"/>
+        <w:rPr>
+          <w:rFonts w:ascii="Times New Roman" w:eastAsia="Times New Roman" w:hAnsi="Times New Roman" w:cs="Times New Roman"/>
+          <w:b/>
+          <w:bCs/>
+          <w:kern w:val="0"/>
+          <w:sz w:val="36"/>
+          <w:szCs w:val="36"/>
+          <w:lang w:eastAsia="en-IN"/>
+          <w14:ligatures w14:val="none"/>
+        </w:rPr>
+      </w:pPr>
+      <w:r>
+        <w:rPr>
+          <w:rFonts w:ascii="Times New Roman" w:eastAsia="Times New Roman" w:hAnsi="Times New Roman" w:cs="Times New Roman"/>
+          <w:b/>
+          <w:bCs/>
+          <w:kern w:val="0"/>
+          <w:sz w:val="36"/>
+          <w:szCs w:val="36"/>
+          <w:lang w:eastAsia="en-IN"/>
+          <w14:ligatures w14:val="none"/>
+        </w:rPr>
+        <w:t>Phase 3: Backend – Retrieval Pipeline (Guest Flow) (5–6 days)</w:t>
+      </w:r>
+    </w:p>
+    <w:p>
+      <w:pPr>
+        <w:pStyle w:val="ListParagraph"/>
+        <w:numPr>
+          <w:ilvl w:val="0"/>
+          <w:numId w:val="5"/>
+        </w:numPr>
+        <w:spacing w:before="100" w:beforeAutospacing="1" w:after="100" w:afterAutospacing="1" w:line="240" w:lineRule="auto"/>
+        <w:rPr>
+          <w:rFonts w:ascii="Times New Roman" w:eastAsia="Times New Roman" w:hAnsi="Times New Roman" w:cs="Times New Roman"/>
+          <w:kern w:val="0"/>
+          <w:sz w:val="24"/>
+          <w:szCs w:val="24"/>
+          <w:lang w:eastAsia="en-IN"/>
+          <w14:ligatures w14:val="none"/>
+        </w:rPr>
+      </w:pPr>
+      <w:r>
+        <w:rPr>
+          <w:rFonts w:ascii="Times New Roman" w:eastAsia="Times New Roman" w:hAnsi="Times New Roman" w:cs="Times New Roman"/>
+          <w:kern w:val="0"/>
+          <w:sz w:val="24"/>
+          <w:szCs w:val="24"/>
+          <w:lang w:eastAsia="en-IN"/>
+          <w14:ligatures w14:val="none"/>
+        </w:rPr>
+        <w:t>• Implement Selfie Preprocessing &amp; Embedding (1 day)</w:t>
+      </w:r>
+      <w:r>
+        <w:rPr>
+          <w:rFonts w:ascii="Times New Roman" w:eastAsia="Times New Roman" w:hAnsi="Times New Roman" w:cs="Times New Roman"/>
+          <w:kern w:val="0"/>
+          <w:sz w:val="24"/>
+          <w:szCs w:val="24"/>
+          <w:lang w:eastAsia="en-IN"/>
+          <w14:ligatures w14:val="none"/>
+        </w:rPr>
+        <w:br/>
+        <w:t>• Implement FAISS Similarity Search (1 day)</w:t>
+      </w:r>
+      <w:r>
+        <w:rPr>
+          <w:rFonts w:ascii="Times New Roman" w:eastAsia="Times New Roman" w:hAnsi="Times New Roman" w:cs="Times New Roman"/>
+          <w:kern w:val="0"/>
+          <w:sz w:val="24"/>
+          <w:szCs w:val="24"/>
+          <w:lang w:eastAsia="en-IN"/>
+          <w14:ligatures w14:val="none"/>
+        </w:rPr>
+        <w:br/>
+        <w:t>• Retrieve matching Image IDs from Index (1.5 day)</w:t>
+      </w:r>
+      <w:r>
+        <w:rPr>
+          <w:rFonts w:ascii="Times New Roman" w:eastAsia="Times New Roman" w:hAnsi="Times New Roman" w:cs="Times New Roman"/>
+          <w:kern w:val="0"/>
+          <w:sz w:val="24"/>
+          <w:szCs w:val="24"/>
+          <w:lang w:eastAsia="en-IN"/>
+          <w14:ligatures w14:val="none"/>
+        </w:rPr>
+        <w:br/>
+        <w:t>• Fetch Image Metadata from MongoDB (2 day)</w:t>
+      </w:r>
+    </w:p>
+    <w:p>
+      <w:pPr>
+        <w:pStyle w:val="ListParagraph"/>
+        <w:numPr>
+          <w:ilvl w:val="0"/>
+          <w:numId w:val="5"/>
+        </w:numPr>
+        <w:spacing w:before="100" w:beforeAutospacing="1" w:after="100" w:afterAutospacing="1" w:line="240" w:lineRule="auto"/>
+        <w:outlineLvl w:val="2"/>
+        <w:rPr>
+          <w:rFonts w:ascii="Times New Roman" w:eastAsia="Times New Roman" w:hAnsi="Times New Roman" w:cs="Times New Roman"/>
+          <w:b/>
+          <w:bCs/>
+          <w:kern w:val="0"/>
+          <w:sz w:val="27"/>
+          <w:szCs w:val="27"/>
+          <w:lang w:eastAsia="en-IN"/>
+          <w14:ligatures w14:val="none"/>
+        </w:rPr>
+      </w:pPr>
+      <w:r>
+        <w:rPr>
+          <w:rFonts w:ascii="Segoe UI Emoji" w:eastAsia="Times New Roman" w:hAnsi="Segoe UI Emoji" w:cs="Segoe UI Emoji"/>
+          <w:b/>
+          <w:bCs/>
+          <w:kern w:val="0"/>
+          <w:sz w:val="27"/>
+          <w:szCs w:val="27"/>
+          <w:lang w:eastAsia="en-IN"/>
+          <w14:ligatures w14:val="none"/>
+        </w:rPr>
+        <w:t>➕</w:t>
+      </w:r>
+      <w:r>
+        <w:rPr>
+          <w:rFonts w:ascii="Times New Roman" w:eastAsia="Times New Roman" w:hAnsi="Times New Roman" w:cs="Times New Roman"/>
+          <w:b/>
+          <w:bCs/>
+          <w:kern w:val="0"/>
+          <w:sz w:val="27"/>
+          <w:szCs w:val="27"/>
+          <w:lang w:eastAsia="en-IN"/>
+          <w14:ligatures w14:val="none"/>
+        </w:rPr>
+        <w:t xml:space="preserve"> Added:</w:t>
+      </w:r>
+    </w:p>
+    <w:p>
+      <w:pPr>
+        <w:pStyle w:val="ListParagraph"/>
+        <w:numPr>
+          <w:ilvl w:val="0"/>
+          <w:numId w:val="5"/>
+        </w:numPr>
+        <w:spacing w:before="100" w:beforeAutospacing="1" w:after="100" w:afterAutospacing="1" w:line="240" w:lineRule="auto"/>
+        <w:rPr>
+          <w:rFonts w:ascii="Times New Roman" w:eastAsia="Times New Roman" w:hAnsi="Times New Roman" w:cs="Times New Roman"/>
+          <w:kern w:val="0"/>
+          <w:sz w:val="24"/>
+          <w:szCs w:val="24"/>
+          <w:lang w:eastAsia="en-IN"/>
+          <w14:ligatures w14:val="none"/>
+        </w:rPr>
+      </w:pPr>
+      <w:r>
+        <w:rPr>
+          <w:rFonts w:ascii="Times New Roman" w:eastAsia="Times New Roman" w:hAnsi="Times New Roman" w:cs="Times New Roman"/>
+          <w:kern w:val="0"/>
+          <w:sz w:val="24"/>
+          <w:szCs w:val="24"/>
+          <w:lang w:eastAsia="en-IN"/>
+          <w14:ligatures w14:val="none"/>
+        </w:rPr>
+        <w:t xml:space="preserve">• </w:t>
+      </w:r>
+      <w:r>
+        <w:rPr>
+          <w:rFonts w:ascii="Times New Roman" w:eastAsia="Times New Roman" w:hAnsi="Times New Roman" w:cs="Times New Roman"/>
+          <w:b/>
+          <w:bCs/>
+          <w:kern w:val="0"/>
+          <w:sz w:val="24"/>
+          <w:szCs w:val="24"/>
+          <w:lang w:eastAsia="en-IN"/>
+          <w14:ligatures w14:val="none"/>
+        </w:rPr>
+        <w:t>Validate Event Link before allowing selfie upload</w:t>
+      </w:r>
+      <w:r>
+        <w:rPr>
+          <w:rFonts w:ascii="Times New Roman" w:eastAsia="Times New Roman" w:hAnsi="Times New Roman" w:cs="Times New Roman"/>
+          <w:kern w:val="0"/>
+          <w:sz w:val="24"/>
+          <w:szCs w:val="24"/>
+          <w:lang w:eastAsia="en-IN"/>
+          <w14:ligatures w14:val="none"/>
+        </w:rPr>
+        <w:br/>
+        <w:t xml:space="preserve">• </w:t>
+      </w:r>
+      <w:r>
+        <w:rPr>
+          <w:rFonts w:ascii="Times New Roman" w:eastAsia="Times New Roman" w:hAnsi="Times New Roman" w:cs="Times New Roman"/>
+          <w:b/>
+          <w:bCs/>
+          <w:kern w:val="0"/>
+          <w:sz w:val="24"/>
+          <w:szCs w:val="24"/>
+          <w:lang w:eastAsia="en-IN"/>
+          <w14:ligatures w14:val="none"/>
+        </w:rPr>
+        <w:t>Implement Event-Specific FAISS Search (filter by Event ID)</w:t>
+      </w:r>
+      <w:r>
+        <w:rPr>
+          <w:rFonts w:ascii="Times New Roman" w:eastAsia="Times New Roman" w:hAnsi="Times New Roman" w:cs="Times New Roman"/>
+          <w:kern w:val="0"/>
+          <w:sz w:val="24"/>
+          <w:szCs w:val="24"/>
+          <w:lang w:eastAsia="en-IN"/>
+          <w14:ligatures w14:val="none"/>
+        </w:rPr>
+        <w:br/>
+        <w:t xml:space="preserve">• </w:t>
+      </w:r>
+      <w:r>
+        <w:rPr>
+          <w:rFonts w:ascii="Times New Roman" w:eastAsia="Times New Roman" w:hAnsi="Times New Roman" w:cs="Times New Roman"/>
+          <w:b/>
+          <w:bCs/>
+          <w:kern w:val="0"/>
+          <w:sz w:val="24"/>
+          <w:szCs w:val="24"/>
+          <w:lang w:eastAsia="en-IN"/>
+          <w14:ligatures w14:val="none"/>
+        </w:rPr>
+        <w:t>Apply Similarity Threshold Filtering for accurate results</w:t>
+      </w:r>
+    </w:p>
+    <w:p>
+      <w:pPr>
+        <w:pStyle w:val="ListParagraph"/>
+        <w:numPr>
+          <w:ilvl w:val="0"/>
+          <w:numId w:val="5"/>
+        </w:numPr>
+        <w:spacing w:after="0" w:line="240" w:lineRule="auto"/>
+        <w:rPr>
+          <w:rFonts w:ascii="Times New Roman" w:eastAsia="Times New Roman" w:hAnsi="Times New Roman" w:cs="Times New Roman"/>
+          <w:kern w:val="0"/>
+          <w:sz w:val="24"/>
+          <w:szCs w:val="24"/>
+          <w:lang w:eastAsia="en-IN"/>
+          <w14:ligatures w14:val="none"/>
+        </w:rPr>
+      </w:pPr>
+      <w:r>
+        <w:rPr>
+          <w:lang w:eastAsia="en-IN"/>
+        </w:rPr>
+        <w:pict w14:anchorId="687F9955">
+          <v:rect id="_x0000_i1028" style="width:0;height:1.5pt" o:hralign="center" o:hrstd="t" o:hr="t" fillcolor="#a0a0a0" stroked="f"/>
+        </w:pict>
+      </w:r>
+    </w:p>
+    <w:p>
+      <w:pPr>
+        <w:pStyle w:val="ListParagraph"/>
+        <w:numPr>
+          <w:ilvl w:val="0"/>
+          <w:numId w:val="5"/>
+        </w:numPr>
+        <w:spacing w:before="100" w:beforeAutospacing="1" w:after="100" w:afterAutospacing="1" w:line="240" w:lineRule="auto"/>
+        <w:outlineLvl w:val="1"/>
+        <w:rPr>
+          <w:rFonts w:ascii="Times New Roman" w:eastAsia="Times New Roman" w:hAnsi="Times New Roman" w:cs="Times New Roman"/>
+          <w:b/>
+          <w:bCs/>
+          <w:kern w:val="0"/>
+          <w:sz w:val="36"/>
+          <w:szCs w:val="36"/>
+          <w:lang w:eastAsia="en-IN"/>
+          <w14:ligatures w14:val="none"/>
+        </w:rPr>
+      </w:pPr>
+      <w:r>
+        <w:rPr>
+          <w:rFonts w:ascii="Times New Roman" w:eastAsia="Times New Roman" w:hAnsi="Times New Roman" w:cs="Times New Roman"/>
+          <w:b/>
+          <w:bCs/>
+          <w:kern w:val="0"/>
+          <w:sz w:val="36"/>
+          <w:szCs w:val="36"/>
+          <w:lang w:eastAsia="en-IN"/>
+          <w14:ligatures w14:val="none"/>
+        </w:rPr>
+        <w:lastRenderedPageBreak/>
+        <w:t>Phase 4: Frontend – Specific Flow Implementation (6 days)</w:t>
+      </w:r>
+    </w:p>
+    <w:p>
+      <w:pPr>
+        <w:pStyle w:val="ListParagraph"/>
+        <w:numPr>
+          <w:ilvl w:val="0"/>
+          <w:numId w:val="5"/>
+        </w:numPr>
+        <w:spacing w:before="100" w:beforeAutospacing="1" w:after="100" w:afterAutospacing="1" w:line="240" w:lineRule="auto"/>
+        <w:rPr>
+          <w:rFonts w:ascii="Times New Roman" w:eastAsia="Times New Roman" w:hAnsi="Times New Roman" w:cs="Times New Roman"/>
+          <w:kern w:val="0"/>
+          <w:sz w:val="24"/>
+          <w:szCs w:val="24"/>
+          <w:lang w:eastAsia="en-IN"/>
+          <w14:ligatures w14:val="none"/>
+        </w:rPr>
+      </w:pPr>
+      <w:r>
+        <w:rPr>
+          <w:rFonts w:ascii="Times New Roman" w:eastAsia="Times New Roman" w:hAnsi="Times New Roman" w:cs="Times New Roman"/>
+          <w:kern w:val="0"/>
+          <w:sz w:val="24"/>
+          <w:szCs w:val="24"/>
+          <w:lang w:eastAsia="en-IN"/>
+          <w14:ligatures w14:val="none"/>
+        </w:rPr>
+        <w:t>• Create Landing Page (1 day)</w:t>
+      </w:r>
+      <w:r>
+        <w:rPr>
+          <w:rFonts w:ascii="Times New Roman" w:eastAsia="Times New Roman" w:hAnsi="Times New Roman" w:cs="Times New Roman"/>
+          <w:kern w:val="0"/>
+          <w:sz w:val="24"/>
+          <w:szCs w:val="24"/>
+          <w:lang w:eastAsia="en-IN"/>
+          <w14:ligatures w14:val="none"/>
+        </w:rPr>
+        <w:br/>
+        <w:t>• Build Photographer Dashboard (Upload Event Photos) (2 days)</w:t>
+      </w:r>
+      <w:r>
+        <w:rPr>
+          <w:rFonts w:ascii="Times New Roman" w:eastAsia="Times New Roman" w:hAnsi="Times New Roman" w:cs="Times New Roman"/>
+          <w:kern w:val="0"/>
+          <w:sz w:val="24"/>
+          <w:szCs w:val="24"/>
+          <w:lang w:eastAsia="en-IN"/>
+          <w14:ligatures w14:val="none"/>
+        </w:rPr>
+        <w:br/>
+        <w:t>• Build Guest Interface (Upload Selfie &amp; View Results) (2 days)</w:t>
+      </w:r>
+      <w:r>
+        <w:rPr>
+          <w:rFonts w:ascii="Times New Roman" w:eastAsia="Times New Roman" w:hAnsi="Times New Roman" w:cs="Times New Roman"/>
+          <w:kern w:val="0"/>
+          <w:sz w:val="24"/>
+          <w:szCs w:val="24"/>
+          <w:lang w:eastAsia="en-IN"/>
+          <w14:ligatures w14:val="none"/>
+        </w:rPr>
+        <w:br/>
+        <w:t>• Integrate Frontend with Backend APIs (1.5 day)</w:t>
+      </w:r>
+    </w:p>
+    <w:p>
+      <w:pPr>
+        <w:pStyle w:val="ListParagraph"/>
+        <w:numPr>
+          <w:ilvl w:val="0"/>
+          <w:numId w:val="5"/>
+        </w:numPr>
+        <w:spacing w:before="100" w:beforeAutospacing="1" w:after="100" w:afterAutospacing="1" w:line="240" w:lineRule="auto"/>
+        <w:outlineLvl w:val="2"/>
+        <w:rPr>
+          <w:rFonts w:ascii="Times New Roman" w:eastAsia="Times New Roman" w:hAnsi="Times New Roman" w:cs="Times New Roman"/>
+          <w:b/>
+          <w:bCs/>
+          <w:kern w:val="0"/>
+          <w:sz w:val="27"/>
+          <w:szCs w:val="27"/>
+          <w:lang w:eastAsia="en-IN"/>
+          <w14:ligatures w14:val="none"/>
+        </w:rPr>
+      </w:pPr>
+      <w:r>
+        <w:rPr>
+          <w:rFonts w:ascii="Segoe UI Emoji" w:eastAsia="Times New Roman" w:hAnsi="Segoe UI Emoji" w:cs="Segoe UI Emoji"/>
+          <w:b/>
+          <w:bCs/>
+          <w:kern w:val="0"/>
+          <w:sz w:val="27"/>
+          <w:szCs w:val="27"/>
+          <w:lang w:eastAsia="en-IN"/>
+          <w14:ligatures w14:val="none"/>
+        </w:rPr>
+        <w:t>➕</w:t>
+      </w:r>
+      <w:r>
+        <w:rPr>
+          <w:rFonts w:ascii="Times New Roman" w:eastAsia="Times New Roman" w:hAnsi="Times New Roman" w:cs="Times New Roman"/>
+          <w:b/>
+          <w:bCs/>
+          <w:kern w:val="0"/>
+          <w:sz w:val="27"/>
+          <w:szCs w:val="27"/>
+          <w:lang w:eastAsia="en-IN"/>
+          <w14:ligatures w14:val="none"/>
+        </w:rPr>
+        <w:t xml:space="preserve"> Added:</w:t>
+      </w:r>
+    </w:p>
+    <w:p>
+      <w:pPr>
+        <w:pStyle w:val="ListParagraph"/>
+        <w:numPr>
+          <w:ilvl w:val="0"/>
+          <w:numId w:val="5"/>
+        </w:numPr>
+        <w:spacing w:before="100" w:beforeAutospacing="1" w:after="100" w:afterAutospacing="1" w:line="240" w:lineRule="auto"/>
+        <w:rPr>
+          <w:rFonts w:ascii="Times New Roman" w:eastAsia="Times New Roman" w:hAnsi="Times New Roman" w:cs="Times New Roman"/>
+          <w:kern w:val="0"/>
+          <w:sz w:val="24"/>
+          <w:szCs w:val="24"/>
+          <w:lang w:eastAsia="en-IN"/>
+          <w14:ligatures w14:val="none"/>
+        </w:rPr>
+      </w:pPr>
+      <w:r>
+        <w:rPr>
+          <w:rFonts w:ascii="Times New Roman" w:eastAsia="Times New Roman" w:hAnsi="Times New Roman" w:cs="Times New Roman"/>
+          <w:kern w:val="0"/>
+          <w:sz w:val="24"/>
+          <w:szCs w:val="24"/>
+          <w:lang w:eastAsia="en-IN"/>
+          <w14:ligatures w14:val="none"/>
+        </w:rPr>
+        <w:t xml:space="preserve">• </w:t>
+      </w:r>
+      <w:r>
+        <w:rPr>
+          <w:rFonts w:ascii="Times New Roman" w:eastAsia="Times New Roman" w:hAnsi="Times New Roman" w:cs="Times New Roman"/>
+          <w:b/>
+          <w:bCs/>
+          <w:kern w:val="0"/>
+          <w:sz w:val="24"/>
+          <w:szCs w:val="24"/>
+          <w:lang w:eastAsia="en-IN"/>
+          <w14:ligatures w14:val="none"/>
+        </w:rPr>
+        <w:t>Implement Login Page (JWT-based authentication)</w:t>
+      </w:r>
+      <w:r>
+        <w:rPr>
+          <w:rFonts w:ascii="Times New Roman" w:eastAsia="Times New Roman" w:hAnsi="Times New Roman" w:cs="Times New Roman"/>
+          <w:kern w:val="0"/>
+          <w:sz w:val="24"/>
+          <w:szCs w:val="24"/>
+          <w:lang w:eastAsia="en-IN"/>
+          <w14:ligatures w14:val="none"/>
+        </w:rPr>
+        <w:br/>
+        <w:t xml:space="preserve">• </w:t>
+      </w:r>
+      <w:r>
+        <w:rPr>
+          <w:rFonts w:ascii="Times New Roman" w:eastAsia="Times New Roman" w:hAnsi="Times New Roman" w:cs="Times New Roman"/>
+          <w:b/>
+          <w:bCs/>
+          <w:kern w:val="0"/>
+          <w:sz w:val="24"/>
+          <w:szCs w:val="24"/>
+          <w:lang w:eastAsia="en-IN"/>
+          <w14:ligatures w14:val="none"/>
+        </w:rPr>
+        <w:t>Display Event Link Generation &amp; Sharing Option in Dashboard</w:t>
+      </w:r>
+    </w:p>
+    <w:p>
+      <w:pPr>
+        <w:pStyle w:val="ListParagraph"/>
+        <w:numPr>
+          <w:ilvl w:val="0"/>
+          <w:numId w:val="5"/>
+        </w:numPr>
+        <w:spacing w:after="0" w:line="240" w:lineRule="auto"/>
+        <w:rPr>
+          <w:rFonts w:ascii="Times New Roman" w:eastAsia="Times New Roman" w:hAnsi="Times New Roman" w:cs="Times New Roman"/>
+          <w:kern w:val="0"/>
+          <w:sz w:val="24"/>
+          <w:szCs w:val="24"/>
+          <w:lang w:eastAsia="en-IN"/>
+          <w14:ligatures w14:val="none"/>
+        </w:rPr>
+      </w:pPr>
+      <w:r>
+        <w:rPr>
+          <w:lang w:eastAsia="en-IN"/>
+        </w:rPr>
+        <w:pict w14:anchorId="022A31F1">
+          <v:rect id="_x0000_i1029" style="width:0;height:1.5pt" o:hralign="center" o:hrstd="t" o:hr="t" fillcolor="#a0a0a0" stroked="f"/>
+        </w:pict>
+      </w:r>
+    </w:p>
+    <w:p>
+      <w:pPr>
+        <w:pStyle w:val="ListParagraph"/>
+        <w:numPr>
+          <w:ilvl w:val="0"/>
+          <w:numId w:val="5"/>
+        </w:numPr>
+        <w:spacing w:before="100" w:beforeAutospacing="1" w:after="100" w:afterAutospacing="1" w:line="240" w:lineRule="auto"/>
+        <w:outlineLvl w:val="1"/>
+        <w:rPr>
+          <w:rFonts w:ascii="Times New Roman" w:eastAsia="Times New Roman" w:hAnsi="Times New Roman" w:cs="Times New Roman"/>
+          <w:b/>
+          <w:bCs/>
+          <w:kern w:val="0"/>
+          <w:sz w:val="36"/>
+          <w:szCs w:val="36"/>
+          <w:lang w:eastAsia="en-IN"/>
+          <w14:ligatures w14:val="none"/>
+        </w:rPr>
+      </w:pPr>
+      <w:r>
+        <w:rPr>
+          <w:rFonts w:ascii="Times New Roman" w:eastAsia="Times New Roman" w:hAnsi="Times New Roman" w:cs="Times New Roman"/>
+          <w:b/>
+          <w:bCs/>
+          <w:kern w:val="0"/>
+          <w:sz w:val="36"/>
+          <w:szCs w:val="36"/>
+          <w:lang w:eastAsia="en-IN"/>
+          <w14:ligatures w14:val="none"/>
+        </w:rPr>
+        <w:t>Phase 5: Testing &amp; Optimization (5 days)</w:t>
+      </w:r>
+    </w:p>
+    <w:p>
+      <w:pPr>
+        <w:pStyle w:val="ListParagraph"/>
+        <w:numPr>
+          <w:ilvl w:val="0"/>
+          <w:numId w:val="5"/>
+        </w:numPr>
+        <w:spacing w:before="100" w:beforeAutospacing="1" w:after="100" w:afterAutospacing="1" w:line="240" w:lineRule="auto"/>
+        <w:rPr>
+          <w:rFonts w:ascii="Times New Roman" w:eastAsia="Times New Roman" w:hAnsi="Times New Roman" w:cs="Times New Roman"/>
+          <w:kern w:val="0"/>
+          <w:sz w:val="24"/>
+          <w:szCs w:val="24"/>
+          <w:lang w:eastAsia="en-IN"/>
+          <w14:ligatures w14:val="none"/>
+        </w:rPr>
+      </w:pPr>
+      <w:r>
+        <w:rPr>
+          <w:rFonts w:ascii="Times New Roman" w:eastAsia="Times New Roman" w:hAnsi="Times New Roman" w:cs="Times New Roman"/>
+          <w:kern w:val="0"/>
+          <w:sz w:val="24"/>
+          <w:szCs w:val="24"/>
+          <w:lang w:eastAsia="en-IN"/>
+          <w14:ligatures w14:val="none"/>
+        </w:rPr>
+        <w:t>• Test End-to-End Flow (1 day)</w:t>
+      </w:r>
+      <w:r>
+        <w:rPr>
+          <w:rFonts w:ascii="Times New Roman" w:eastAsia="Times New Roman" w:hAnsi="Times New Roman" w:cs="Times New Roman"/>
+          <w:kern w:val="0"/>
+          <w:sz w:val="24"/>
+          <w:szCs w:val="24"/>
+          <w:lang w:eastAsia="en-IN"/>
+          <w14:ligatures w14:val="none"/>
+        </w:rPr>
+        <w:br/>
+        <w:t>• Optimize MTCNN/FaceNet performance (6 hrs)</w:t>
+      </w:r>
+      <w:r>
+        <w:rPr>
+          <w:rFonts w:ascii="Times New Roman" w:eastAsia="Times New Roman" w:hAnsi="Times New Roman" w:cs="Times New Roman"/>
+          <w:kern w:val="0"/>
+          <w:sz w:val="24"/>
+          <w:szCs w:val="24"/>
+          <w:lang w:eastAsia="en-IN"/>
+          <w14:ligatures w14:val="none"/>
+        </w:rPr>
+        <w:br/>
+        <w:t>• Optimize FAISS search speed (4 hrs)</w:t>
+      </w:r>
+      <w:r>
+        <w:rPr>
+          <w:rFonts w:ascii="Times New Roman" w:eastAsia="Times New Roman" w:hAnsi="Times New Roman" w:cs="Times New Roman"/>
+          <w:kern w:val="0"/>
+          <w:sz w:val="24"/>
+          <w:szCs w:val="24"/>
+          <w:lang w:eastAsia="en-IN"/>
+          <w14:ligatures w14:val="none"/>
+        </w:rPr>
+        <w:br/>
+        <w:t>• Final UI (1 day)</w:t>
+      </w:r>
+    </w:p>
+    <w:p>
+      <w:pPr>
+        <w:pStyle w:val="ListParagraph"/>
+        <w:numPr>
+          <w:ilvl w:val="0"/>
+          <w:numId w:val="5"/>
+        </w:numPr>
+        <w:spacing w:before="100" w:beforeAutospacing="1" w:after="100" w:afterAutospacing="1" w:line="240" w:lineRule="auto"/>
+        <w:outlineLvl w:val="2"/>
+        <w:rPr>
+          <w:rFonts w:ascii="Times New Roman" w:eastAsia="Times New Roman" w:hAnsi="Times New Roman" w:cs="Times New Roman"/>
+          <w:b/>
+          <w:bCs/>
+          <w:kern w:val="0"/>
+          <w:sz w:val="27"/>
+          <w:szCs w:val="27"/>
+          <w:lang w:eastAsia="en-IN"/>
+          <w14:ligatures w14:val="none"/>
+        </w:rPr>
+      </w:pPr>
+      <w:r>
+        <w:rPr>
+          <w:rFonts w:ascii="Segoe UI Emoji" w:eastAsia="Times New Roman" w:hAnsi="Segoe UI Emoji" w:cs="Segoe UI Emoji"/>
+          <w:b/>
+          <w:bCs/>
+          <w:kern w:val="0"/>
+          <w:sz w:val="27"/>
+          <w:szCs w:val="27"/>
+          <w:lang w:eastAsia="en-IN"/>
+          <w14:ligatures w14:val="none"/>
+        </w:rPr>
+        <w:t>➕</w:t>
+      </w:r>
+      <w:r>
+        <w:rPr>
+          <w:rFonts w:ascii="Times New Roman" w:eastAsia="Times New Roman" w:hAnsi="Times New Roman" w:cs="Times New Roman"/>
+          <w:b/>
+          <w:bCs/>
+          <w:kern w:val="0"/>
+          <w:sz w:val="27"/>
+          <w:szCs w:val="27"/>
+          <w:lang w:eastAsia="en-IN"/>
+          <w14:ligatures w14:val="none"/>
+        </w:rPr>
+        <w:t xml:space="preserve"> Added:</w:t>
+      </w:r>
+    </w:p>
+    <w:p>
+      <w:pPr>
+        <w:pStyle w:val="ListParagraph"/>
+        <w:numPr>
+          <w:ilvl w:val="0"/>
+          <w:numId w:val="5"/>
+        </w:numPr>
+        <w:spacing w:before="100" w:beforeAutospacing="1" w:after="100" w:afterAutospacing="1" w:line="240" w:lineRule="auto"/>
+        <w:rPr>
+          <w:rFonts w:ascii="Times New Roman" w:eastAsia="Times New Roman" w:hAnsi="Times New Roman" w:cs="Times New Roman"/>
+          <w:kern w:val="0"/>
+          <w:sz w:val="24"/>
+          <w:szCs w:val="24"/>
+          <w:lang w:eastAsia="en-IN"/>
+          <w14:ligatures w14:val="none"/>
+        </w:rPr>
+      </w:pPr>
+      <w:r>
+        <w:rPr>
+          <w:rFonts w:ascii="Times New Roman" w:eastAsia="Times New Roman" w:hAnsi="Times New Roman" w:cs="Times New Roman"/>
+          <w:kern w:val="0"/>
+          <w:sz w:val="24"/>
+          <w:szCs w:val="24"/>
+          <w:lang w:eastAsia="en-IN"/>
+          <w14:ligatures w14:val="none"/>
+        </w:rPr>
+        <w:t xml:space="preserve">• </w:t>
+      </w:r>
+      <w:r>
+        <w:rPr>
+          <w:rFonts w:ascii="Times New Roman" w:eastAsia="Times New Roman" w:hAnsi="Times New Roman" w:cs="Times New Roman"/>
+          <w:b/>
+          <w:bCs/>
+          <w:kern w:val="0"/>
+          <w:sz w:val="24"/>
+          <w:szCs w:val="24"/>
+          <w:lang w:eastAsia="en-IN"/>
+          <w14:ligatures w14:val="none"/>
+        </w:rPr>
+        <w:t>Test Concurrent Upload Handling using Redis Queue</w:t>
+      </w:r>
+      <w:r>
+        <w:rPr>
+          <w:rFonts w:ascii="Times New Roman" w:eastAsia="Times New Roman" w:hAnsi="Times New Roman" w:cs="Times New Roman"/>
+          <w:kern w:val="0"/>
+          <w:sz w:val="24"/>
+          <w:szCs w:val="24"/>
+          <w:lang w:eastAsia="en-IN"/>
+          <w14:ligatures w14:val="none"/>
+        </w:rPr>
+        <w:br/>
+        <w:t xml:space="preserve">• </w:t>
+      </w:r>
+      <w:r>
+        <w:rPr>
+          <w:rFonts w:ascii="Times New Roman" w:eastAsia="Times New Roman" w:hAnsi="Times New Roman" w:cs="Times New Roman"/>
+          <w:b/>
+          <w:bCs/>
+          <w:kern w:val="0"/>
+          <w:sz w:val="24"/>
+          <w:szCs w:val="24"/>
+          <w:lang w:eastAsia="en-IN"/>
+          <w14:ligatures w14:val="none"/>
+        </w:rPr>
+        <w:t>Test Authentication &amp; Role-Based Access Control</w:t>
+      </w:r>
+      <w:r>
+        <w:rPr>
+          <w:rFonts w:ascii="Times New Roman" w:eastAsia="Times New Roman" w:hAnsi="Times New Roman" w:cs="Times New Roman"/>
+          <w:kern w:val="0"/>
+          <w:sz w:val="24"/>
+          <w:szCs w:val="24"/>
+          <w:lang w:eastAsia="en-IN"/>
+          <w14:ligatures w14:val="none"/>
+        </w:rPr>
+        <w:br/>
+        <w:t xml:space="preserve">• </w:t>
+      </w:r>
+      <w:r>
+        <w:rPr>
+          <w:rFonts w:ascii="Times New Roman" w:eastAsia="Times New Roman" w:hAnsi="Times New Roman" w:cs="Times New Roman"/>
+          <w:b/>
+          <w:bCs/>
+          <w:kern w:val="0"/>
+          <w:sz w:val="24"/>
+          <w:szCs w:val="24"/>
+          <w:lang w:eastAsia="en-IN"/>
+          <w14:ligatures w14:val="none"/>
+        </w:rPr>
+        <w:t>Test Event Link Security &amp; Expiry Handling</w:t>
       </w:r>
     </w:p>
     <w:p/>
@@ -1825,7 +3149,6 @@
     <w:next w:val="Normal"/>
     <w:link w:val="Heading2Char"/>
     <w:uiPriority w:val="9"/>
-    <w:semiHidden/>
     <w:unhideWhenUsed/>
     <w:qFormat/>
     <w:rsid w:val="00A82D92"/>
@@ -1848,7 +3171,6 @@
     <w:next w:val="Normal"/>
     <w:link w:val="Heading3Char"/>
     <w:uiPriority w:val="9"/>
-    <w:semiHidden/>
     <w:unhideWhenUsed/>
     <w:qFormat/>
     <w:rsid w:val="00A82D92"/>
@@ -2000,7 +3322,6 @@
   <w:style w:type="character" w:default="1" w:styleId="DefaultParagraphFont">
     <w:name w:val="Default Paragraph Font"/>
     <w:uiPriority w:val="1"/>
-    <w:semiHidden/>
     <w:unhideWhenUsed/>
   </w:style>
   <w:style w:type="table" w:default="1" w:styleId="TableNormal">
@@ -2042,7 +3363,6 @@
     <w:basedOn w:val="DefaultParagraphFont"/>
     <w:link w:val="Heading2"/>
     <w:uiPriority w:val="9"/>
-    <w:semiHidden/>
     <w:rsid w:val="00A82D92"/>
     <w:rPr>
       <w:rFonts w:asciiTheme="majorHAnsi" w:eastAsiaTheme="majorEastAsia" w:hAnsiTheme="majorHAnsi" w:cstheme="majorBidi"/>
@@ -2056,7 +3376,6 @@
     <w:basedOn w:val="DefaultParagraphFont"/>
     <w:link w:val="Heading3"/>
     <w:uiPriority w:val="9"/>
-    <w:semiHidden/>
     <w:rsid w:val="00A82D92"/>
     <w:rPr>
       <w:rFonts w:eastAsiaTheme="majorEastAsia" w:cstheme="majorBidi"/>
@@ -2312,6 +3631,36 @@
       <w:smallCaps/>
       <w:color w:val="2F5496" w:themeColor="accent1" w:themeShade="BF"/>
       <w:spacing w:val="5"/>
+    </w:rPr>
+  </w:style>
+  <w:style w:type="character" w:styleId="Strong">
+    <w:name w:val="Strong"/>
+    <w:basedOn w:val="DefaultParagraphFont"/>
+    <w:uiPriority w:val="22"/>
+    <w:qFormat/>
+    <w:rsid w:val="00FB56F8"/>
+    <w:rPr>
+      <w:b/>
+      <w:bCs/>
+    </w:rPr>
+  </w:style>
+  <w:style w:type="paragraph" w:styleId="NormalWeb">
+    <w:name w:val="Normal (Web)"/>
+    <w:basedOn w:val="Normal"/>
+    <w:uiPriority w:val="99"/>
+    <w:semiHidden/>
+    <w:unhideWhenUsed/>
+    <w:rsid w:val="00FB56F8"/>
+    <w:pPr>
+      <w:spacing w:before="100" w:beforeAutospacing="1" w:after="100" w:afterAutospacing="1" w:line="240" w:lineRule="auto"/>
+    </w:pPr>
+    <w:rPr>
+      <w:rFonts w:ascii="Times New Roman" w:eastAsia="Times New Roman" w:hAnsi="Times New Roman" w:cs="Times New Roman"/>
+      <w:kern w:val="0"/>
+      <w:sz w:val="24"/>
+      <w:szCs w:val="24"/>
+      <w:lang w:eastAsia="en-IN"/>
+      <w14:ligatures w14:val="none"/>
     </w:rPr>
   </w:style>
 </w:styles>

</xml_diff>